<commit_message>
Sound effects first pass
</commit_message>
<xml_diff>
--- a/Sound Cue Sheet.docx
+++ b/Sound Cue Sheet.docx
@@ -9,13 +9,8 @@
     </w:p>
     <w:p>
       <w:r>
-        <w:t xml:space="preserve">Guard </w:t>
-      </w:r>
-      <w:proofErr w:type="gramStart"/>
-      <w:r>
-        <w:t>dies</w:t>
-      </w:r>
-      <w:proofErr w:type="gramEnd"/>
+        <w:t>Guard dies</w:t>
+      </w:r>
     </w:p>
     <w:p>
       <w:r>
@@ -40,23 +35,80 @@
     </w:p>
     <w:p>
       <w:r>
-        <w:t xml:space="preserve">Collect </w:t>
-      </w:r>
-      <w:proofErr w:type="gramStart"/>
-      <w:r>
-        <w:t>gold</w:t>
-      </w:r>
-      <w:proofErr w:type="gramEnd"/>
-    </w:p>
-    <w:p>
-      <w:r>
-        <w:t xml:space="preserve">Guards </w:t>
-      </w:r>
-      <w:proofErr w:type="gramStart"/>
-      <w:r>
-        <w:t>alerted</w:t>
-      </w:r>
-      <w:proofErr w:type="gramEnd"/>
+        <w:t>Collect gold</w:t>
+      </w:r>
+    </w:p>
+    <w:p>
+      <w:r>
+        <w:t>Footsteps</w:t>
+      </w:r>
+    </w:p>
+    <w:p>
+      <w:r>
+        <w:t>Sword slash</w:t>
+      </w:r>
+      <w:r>
+        <w:t xml:space="preserve"> (3x)</w:t>
+      </w:r>
+    </w:p>
+    <w:p>
+      <w:r>
+        <w:t>Sword block</w:t>
+      </w:r>
+      <w:r>
+        <w:t xml:space="preserve"> on press</w:t>
+      </w:r>
+    </w:p>
+    <w:p>
+      <w:r>
+        <w:t>Sword blocking sword</w:t>
+      </w:r>
+    </w:p>
+    <w:p>
+      <w:r>
+        <w:t>Fire</w:t>
+      </w:r>
+    </w:p>
+    <w:p>
+      <w:r>
+        <w:t>Picking up princess</w:t>
+      </w:r>
+    </w:p>
+    <w:p>
+      <w:r>
+        <w:t>Throwing bagged princess</w:t>
+      </w:r>
+    </w:p>
+    <w:p>
+      <w:r>
+        <w:t>Bagged princess hitting guard</w:t>
+      </w:r>
+    </w:p>
+    <w:p>
+      <w:r>
+        <w:t>Bagged princess hitting ground</w:t>
+      </w:r>
+    </w:p>
+    <w:p/>
+    <w:p>
+      <w:r>
+        <w:t>Menu music</w:t>
+      </w:r>
+    </w:p>
+    <w:p>
+      <w:r>
+        <w:t>In game music</w:t>
+      </w:r>
+    </w:p>
+    <w:p>
+      <w:r>
+        <w:t>Chase music loop?</w:t>
+      </w:r>
+    </w:p>
+    <w:p>
+      <w:r>
+        <w:t>Guards alerted</w:t>
+      </w:r>
     </w:p>
     <w:p>
       <w:r>
@@ -65,86 +117,16 @@
     </w:p>
     <w:p>
       <w:r>
-        <w:t>Footsteps</w:t>
-      </w:r>
-    </w:p>
-    <w:p>
-      <w:r>
-        <w:t>Sword slash</w:t>
-      </w:r>
-      <w:r>
-        <w:t xml:space="preserve"> (3x)</w:t>
-      </w:r>
-    </w:p>
-    <w:p>
-      <w:r>
-        <w:t>Sword block</w:t>
-      </w:r>
-      <w:r>
-        <w:t xml:space="preserve"> on press</w:t>
-      </w:r>
-    </w:p>
-    <w:p>
-      <w:r>
-        <w:t xml:space="preserve">Sword blocking </w:t>
-      </w:r>
-      <w:proofErr w:type="gramStart"/>
-      <w:r>
-        <w:t>sword</w:t>
-      </w:r>
-      <w:proofErr w:type="gramEnd"/>
-    </w:p>
-    <w:p>
-      <w:r>
-        <w:t>Fire</w:t>
-      </w:r>
-    </w:p>
-    <w:p>
-      <w:r>
-        <w:t>Picking up princess</w:t>
-      </w:r>
-    </w:p>
-    <w:p>
-      <w:r>
-        <w:t>Throwing bagged princess</w:t>
-      </w:r>
-    </w:p>
-    <w:p>
-      <w:r>
-        <w:t xml:space="preserve">Bagged princess hitting </w:t>
-      </w:r>
-      <w:proofErr w:type="gramStart"/>
-      <w:r>
-        <w:t>guard</w:t>
-      </w:r>
-      <w:proofErr w:type="gramEnd"/>
-    </w:p>
-    <w:p>
-      <w:r>
-        <w:t xml:space="preserve">Bagged princess hitting </w:t>
-      </w:r>
-      <w:proofErr w:type="gramStart"/>
-      <w:r>
-        <w:t>ground</w:t>
-      </w:r>
-      <w:proofErr w:type="gramEnd"/>
+        <w:t xml:space="preserve">Win jingle </w:t>
+      </w:r>
+    </w:p>
+    <w:p>
+      <w:r>
+        <w:t>Lose jingle</w:t>
+      </w:r>
     </w:p>
     <w:p/>
-    <w:p>
-      <w:r>
-        <w:t>Menu music</w:t>
-      </w:r>
-    </w:p>
-    <w:p>
-      <w:r>
-        <w:t>In game music</w:t>
-      </w:r>
-    </w:p>
-    <w:p>
-      <w:r>
-        <w:t>Chase music loop?</w:t>
-      </w:r>
-    </w:p>
+    <w:p/>
     <w:p/>
     <w:sectPr>
       <w:pgSz w:w="12240" w:h="15840"/>

</xml_diff>